<commit_message>
Filtrando los datos de un usuario
</commit_message>
<xml_diff>
--- a/Creación de Rest Server.docx
+++ b/Creación de Rest Server.docx
@@ -1388,9 +1388,487 @@
     <w:p>
       <w:pPr>
         <w:pStyle w:val="ListParagraph"/>
+        <w:numPr>
+          <w:ilvl w:val="0"/>
+          <w:numId w:val="1"/>
+        </w:numPr>
+      </w:pPr>
+      <w:r>
+        <w:t>Actualizando en la base de datos:</w:t>
+      </w:r>
+    </w:p>
+    <w:p>
+      <w:pPr>
+        <w:pStyle w:val="ListParagraph"/>
+        <w:numPr>
+          <w:ilvl w:val="1"/>
+          <w:numId w:val="1"/>
+        </w:numPr>
+      </w:pPr>
+      <w:r>
+        <w:t xml:space="preserve">Recibir parámetros y </w:t>
+      </w:r>
+      <w:proofErr w:type="spellStart"/>
+      <w:r>
+        <w:t>body</w:t>
+      </w:r>
+      <w:proofErr w:type="spellEnd"/>
+      <w:r>
+        <w:t>:</w:t>
+      </w:r>
+    </w:p>
+    <w:p>
+      <w:pPr>
+        <w:ind w:left="720" w:firstLine="360"/>
+      </w:pPr>
+      <w:r>
+        <w:t xml:space="preserve">       </w:t>
+      </w:r>
+      <w:r>
+        <w:rPr>
+          <w:noProof/>
+        </w:rPr>
+        <w:drawing>
+          <wp:inline distT="0" distB="0" distL="0" distR="0" wp14:anchorId="1493A990" wp14:editId="1FFEBC79">
+            <wp:extent cx="2095792" cy="409632"/>
+            <wp:effectExtent l="0" t="0" r="0" b="9525"/>
+            <wp:docPr id="6" name="Picture 6"/>
+            <wp:cNvGraphicFramePr>
+              <a:graphicFrameLocks xmlns:a="http://schemas.openxmlformats.org/drawingml/2006/main" noChangeAspect="1"/>
+            </wp:cNvGraphicFramePr>
+            <a:graphic xmlns:a="http://schemas.openxmlformats.org/drawingml/2006/main">
+              <a:graphicData uri="http://schemas.openxmlformats.org/drawingml/2006/picture">
+                <pic:pic xmlns:pic="http://schemas.openxmlformats.org/drawingml/2006/picture">
+                  <pic:nvPicPr>
+                    <pic:cNvPr id="6" name="2F8CFC7.tmp"/>
+                    <pic:cNvPicPr/>
+                  </pic:nvPicPr>
+                  <pic:blipFill>
+                    <a:blip r:embed="rId24">
+                      <a:extLst>
+                        <a:ext uri="{28A0092B-C50C-407E-A947-70E740481C1C}">
+                          <a14:useLocalDpi xmlns:a14="http://schemas.microsoft.com/office/drawing/2010/main" val="0"/>
+                        </a:ext>
+                      </a:extLst>
+                    </a:blip>
+                    <a:stretch>
+                      <a:fillRect/>
+                    </a:stretch>
+                  </pic:blipFill>
+                  <pic:spPr>
+                    <a:xfrm>
+                      <a:off x="0" y="0"/>
+                      <a:ext cx="2095792" cy="409632"/>
+                    </a:xfrm>
+                    <a:prstGeom prst="rect">
+                      <a:avLst/>
+                    </a:prstGeom>
+                  </pic:spPr>
+                </pic:pic>
+              </a:graphicData>
+            </a:graphic>
+          </wp:inline>
+        </w:drawing>
+      </w:r>
+    </w:p>
+    <w:p>
+      <w:pPr>
+        <w:pStyle w:val="ListParagraph"/>
+        <w:numPr>
+          <w:ilvl w:val="1"/>
+          <w:numId w:val="1"/>
+        </w:numPr>
+      </w:pPr>
+      <w:r>
+        <w:t>Guardando en BD:</w:t>
+      </w:r>
+    </w:p>
+    <w:p>
+      <w:pPr>
         <w:ind w:left="1440"/>
       </w:pPr>
+      <w:r>
+        <w:rPr>
+          <w:noProof/>
+        </w:rPr>
+        <w:lastRenderedPageBreak/>
+        <w:drawing>
+          <wp:inline distT="0" distB="0" distL="0" distR="0" wp14:anchorId="7C62E318" wp14:editId="785DFC29">
+            <wp:extent cx="4667901" cy="2333951"/>
+            <wp:effectExtent l="0" t="0" r="0" b="9525"/>
+            <wp:docPr id="16" name="Picture 16"/>
+            <wp:cNvGraphicFramePr>
+              <a:graphicFrameLocks xmlns:a="http://schemas.openxmlformats.org/drawingml/2006/main" noChangeAspect="1"/>
+            </wp:cNvGraphicFramePr>
+            <a:graphic xmlns:a="http://schemas.openxmlformats.org/drawingml/2006/main">
+              <a:graphicData uri="http://schemas.openxmlformats.org/drawingml/2006/picture">
+                <pic:pic xmlns:pic="http://schemas.openxmlformats.org/drawingml/2006/picture">
+                  <pic:nvPicPr>
+                    <pic:cNvPr id="16" name="2F8D0EC.tmp"/>
+                    <pic:cNvPicPr/>
+                  </pic:nvPicPr>
+                  <pic:blipFill>
+                    <a:blip r:embed="rId25">
+                      <a:extLst>
+                        <a:ext uri="{28A0092B-C50C-407E-A947-70E740481C1C}">
+                          <a14:useLocalDpi xmlns:a14="http://schemas.microsoft.com/office/drawing/2010/main" val="0"/>
+                        </a:ext>
+                      </a:extLst>
+                    </a:blip>
+                    <a:stretch>
+                      <a:fillRect/>
+                    </a:stretch>
+                  </pic:blipFill>
+                  <pic:spPr>
+                    <a:xfrm>
+                      <a:off x="0" y="0"/>
+                      <a:ext cx="4667901" cy="2333951"/>
+                    </a:xfrm>
+                    <a:prstGeom prst="rect">
+                      <a:avLst/>
+                    </a:prstGeom>
+                  </pic:spPr>
+                </pic:pic>
+              </a:graphicData>
+            </a:graphic>
+          </wp:inline>
+        </w:drawing>
+      </w:r>
+    </w:p>
+    <w:p>
+      <w:pPr>
+        <w:pStyle w:val="ListParagraph"/>
+        <w:numPr>
+          <w:ilvl w:val="1"/>
+          <w:numId w:val="1"/>
+        </w:numPr>
+      </w:pPr>
+      <w:r>
+        <w:t>Obteniendo los datos actualizados:</w:t>
+      </w:r>
+    </w:p>
+    <w:p>
+      <w:pPr>
+        <w:pStyle w:val="ListParagraph"/>
+        <w:ind w:left="1440"/>
+      </w:pPr>
+      <w:r>
+        <w:rPr>
+          <w:noProof/>
+        </w:rPr>
+        <w:drawing>
+          <wp:inline distT="0" distB="0" distL="0" distR="0" wp14:anchorId="1280C741" wp14:editId="58B44AA9">
+            <wp:extent cx="5268060" cy="247685"/>
+            <wp:effectExtent l="0" t="0" r="0" b="0"/>
+            <wp:docPr id="23" name="Picture 23"/>
+            <wp:cNvGraphicFramePr>
+              <a:graphicFrameLocks xmlns:a="http://schemas.openxmlformats.org/drawingml/2006/main" noChangeAspect="1"/>
+            </wp:cNvGraphicFramePr>
+            <a:graphic xmlns:a="http://schemas.openxmlformats.org/drawingml/2006/main">
+              <a:graphicData uri="http://schemas.openxmlformats.org/drawingml/2006/picture">
+                <pic:pic xmlns:pic="http://schemas.openxmlformats.org/drawingml/2006/picture">
+                  <pic:nvPicPr>
+                    <pic:cNvPr id="23" name="2F896C6.tmp"/>
+                    <pic:cNvPicPr/>
+                  </pic:nvPicPr>
+                  <pic:blipFill>
+                    <a:blip r:embed="rId26">
+                      <a:extLst>
+                        <a:ext uri="{28A0092B-C50C-407E-A947-70E740481C1C}">
+                          <a14:useLocalDpi xmlns:a14="http://schemas.microsoft.com/office/drawing/2010/main" val="0"/>
+                        </a:ext>
+                      </a:extLst>
+                    </a:blip>
+                    <a:stretch>
+                      <a:fillRect/>
+                    </a:stretch>
+                  </pic:blipFill>
+                  <pic:spPr>
+                    <a:xfrm>
+                      <a:off x="0" y="0"/>
+                      <a:ext cx="5268060" cy="247685"/>
+                    </a:xfrm>
+                    <a:prstGeom prst="rect">
+                      <a:avLst/>
+                    </a:prstGeom>
+                  </pic:spPr>
+                </pic:pic>
+              </a:graphicData>
+            </a:graphic>
+          </wp:inline>
+        </w:drawing>
+      </w:r>
+    </w:p>
+    <w:p>
+      <w:pPr>
+        <w:pStyle w:val="ListParagraph"/>
+        <w:numPr>
+          <w:ilvl w:val="0"/>
+          <w:numId w:val="1"/>
+        </w:numPr>
+      </w:pPr>
+      <w:r>
+        <w:t>Validaciones adicionales en el PUT:</w:t>
+      </w:r>
+    </w:p>
+    <w:p>
+      <w:pPr>
+        <w:pStyle w:val="ListParagraph"/>
+        <w:numPr>
+          <w:ilvl w:val="1"/>
+          <w:numId w:val="1"/>
+        </w:numPr>
+      </w:pPr>
+      <w:r>
+        <w:t>Instalar dependencia “</w:t>
+      </w:r>
+      <w:proofErr w:type="spellStart"/>
+      <w:r>
+        <w:t>underscore</w:t>
+      </w:r>
+      <w:proofErr w:type="spellEnd"/>
+      <w:r>
+        <w:t>”:</w:t>
+      </w:r>
+      <w:r>
+        <w:rPr>
+          <w:noProof/>
+        </w:rPr>
+        <w:drawing>
+          <wp:inline distT="0" distB="0" distL="0" distR="0" wp14:anchorId="5375D8D7" wp14:editId="18F1C5F9">
+            <wp:extent cx="5268060" cy="1000265"/>
+            <wp:effectExtent l="0" t="0" r="0" b="9525"/>
+            <wp:docPr id="25" name="Picture 25"/>
+            <wp:cNvGraphicFramePr>
+              <a:graphicFrameLocks xmlns:a="http://schemas.openxmlformats.org/drawingml/2006/main" noChangeAspect="1"/>
+            </wp:cNvGraphicFramePr>
+            <a:graphic xmlns:a="http://schemas.openxmlformats.org/drawingml/2006/main">
+              <a:graphicData uri="http://schemas.openxmlformats.org/drawingml/2006/picture">
+                <pic:pic xmlns:pic="http://schemas.openxmlformats.org/drawingml/2006/picture">
+                  <pic:nvPicPr>
+                    <pic:cNvPr id="25" name="2F85AFB.tmp"/>
+                    <pic:cNvPicPr/>
+                  </pic:nvPicPr>
+                  <pic:blipFill>
+                    <a:blip r:embed="rId27">
+                      <a:extLst>
+                        <a:ext uri="{28A0092B-C50C-407E-A947-70E740481C1C}">
+                          <a14:useLocalDpi xmlns:a14="http://schemas.microsoft.com/office/drawing/2010/main" val="0"/>
+                        </a:ext>
+                      </a:extLst>
+                    </a:blip>
+                    <a:stretch>
+                      <a:fillRect/>
+                    </a:stretch>
+                  </pic:blipFill>
+                  <pic:spPr>
+                    <a:xfrm>
+                      <a:off x="0" y="0"/>
+                      <a:ext cx="5268060" cy="1000265"/>
+                    </a:xfrm>
+                    <a:prstGeom prst="rect">
+                      <a:avLst/>
+                    </a:prstGeom>
+                  </pic:spPr>
+                </pic:pic>
+              </a:graphicData>
+            </a:graphic>
+          </wp:inline>
+        </w:drawing>
+      </w:r>
+    </w:p>
+    <w:p>
+      <w:pPr>
+        <w:pStyle w:val="ListParagraph"/>
+        <w:numPr>
+          <w:ilvl w:val="1"/>
+          <w:numId w:val="1"/>
+        </w:numPr>
+      </w:pPr>
+      <w:r>
+        <w:t>Importar dependencia:</w:t>
+      </w:r>
+    </w:p>
+    <w:p>
+      <w:pPr>
+        <w:pStyle w:val="ListParagraph"/>
+        <w:ind w:left="1440"/>
+      </w:pPr>
+      <w:r>
+        <w:rPr>
+          <w:noProof/>
+        </w:rPr>
+        <w:drawing>
+          <wp:inline distT="0" distB="0" distL="0" distR="0" wp14:anchorId="1FD0AAB4" wp14:editId="718D1D51">
+            <wp:extent cx="2886478" cy="200053"/>
+            <wp:effectExtent l="0" t="0" r="0" b="9525"/>
+            <wp:docPr id="26" name="Picture 26"/>
+            <wp:cNvGraphicFramePr>
+              <a:graphicFrameLocks xmlns:a="http://schemas.openxmlformats.org/drawingml/2006/main" noChangeAspect="1"/>
+            </wp:cNvGraphicFramePr>
+            <a:graphic xmlns:a="http://schemas.openxmlformats.org/drawingml/2006/main">
+              <a:graphicData uri="http://schemas.openxmlformats.org/drawingml/2006/picture">
+                <pic:pic xmlns:pic="http://schemas.openxmlformats.org/drawingml/2006/picture">
+                  <pic:nvPicPr>
+                    <pic:cNvPr id="26" name="2F8A148.tmp"/>
+                    <pic:cNvPicPr/>
+                  </pic:nvPicPr>
+                  <pic:blipFill>
+                    <a:blip r:embed="rId28">
+                      <a:extLst>
+                        <a:ext uri="{28A0092B-C50C-407E-A947-70E740481C1C}">
+                          <a14:useLocalDpi xmlns:a14="http://schemas.microsoft.com/office/drawing/2010/main" val="0"/>
+                        </a:ext>
+                      </a:extLst>
+                    </a:blip>
+                    <a:stretch>
+                      <a:fillRect/>
+                    </a:stretch>
+                  </pic:blipFill>
+                  <pic:spPr>
+                    <a:xfrm>
+                      <a:off x="0" y="0"/>
+                      <a:ext cx="2886478" cy="200053"/>
+                    </a:xfrm>
+                    <a:prstGeom prst="rect">
+                      <a:avLst/>
+                    </a:prstGeom>
+                  </pic:spPr>
+                </pic:pic>
+              </a:graphicData>
+            </a:graphic>
+          </wp:inline>
+        </w:drawing>
+      </w:r>
+    </w:p>
+    <w:p>
+      <w:pPr>
+        <w:pStyle w:val="ListParagraph"/>
+        <w:numPr>
+          <w:ilvl w:val="1"/>
+          <w:numId w:val="1"/>
+        </w:numPr>
+      </w:pPr>
+      <w:r>
+        <w:t>Crear validaciones:</w:t>
+      </w:r>
+    </w:p>
+    <w:p>
+      <w:pPr>
+        <w:pStyle w:val="ListParagraph"/>
+        <w:ind w:left="1440"/>
+      </w:pPr>
+      <w:r>
+        <w:rPr>
+          <w:noProof/>
+        </w:rPr>
+        <w:drawing>
+          <wp:inline distT="0" distB="0" distL="0" distR="0" wp14:anchorId="37452098" wp14:editId="3A2ADFD4">
+            <wp:extent cx="2791215" cy="1505160"/>
+            <wp:effectExtent l="0" t="0" r="9525" b="0"/>
+            <wp:docPr id="27" name="Picture 27"/>
+            <wp:cNvGraphicFramePr>
+              <a:graphicFrameLocks xmlns:a="http://schemas.openxmlformats.org/drawingml/2006/main" noChangeAspect="1"/>
+            </wp:cNvGraphicFramePr>
+            <a:graphic xmlns:a="http://schemas.openxmlformats.org/drawingml/2006/main">
+              <a:graphicData uri="http://schemas.openxmlformats.org/drawingml/2006/picture">
+                <pic:pic xmlns:pic="http://schemas.openxmlformats.org/drawingml/2006/picture">
+                  <pic:nvPicPr>
+                    <pic:cNvPr id="27" name="2F87426.tmp"/>
+                    <pic:cNvPicPr/>
+                  </pic:nvPicPr>
+                  <pic:blipFill>
+                    <a:blip r:embed="rId29">
+                      <a:extLst>
+                        <a:ext uri="{28A0092B-C50C-407E-A947-70E740481C1C}">
+                          <a14:useLocalDpi xmlns:a14="http://schemas.microsoft.com/office/drawing/2010/main" val="0"/>
+                        </a:ext>
+                      </a:extLst>
+                    </a:blip>
+                    <a:stretch>
+                      <a:fillRect/>
+                    </a:stretch>
+                  </pic:blipFill>
+                  <pic:spPr>
+                    <a:xfrm>
+                      <a:off x="0" y="0"/>
+                      <a:ext cx="2791215" cy="1505160"/>
+                    </a:xfrm>
+                    <a:prstGeom prst="rect">
+                      <a:avLst/>
+                    </a:prstGeom>
+                  </pic:spPr>
+                </pic:pic>
+              </a:graphicData>
+            </a:graphic>
+          </wp:inline>
+        </w:drawing>
+      </w:r>
+    </w:p>
+    <w:p>
+      <w:pPr>
+        <w:pStyle w:val="ListParagraph"/>
+        <w:numPr>
+          <w:ilvl w:val="0"/>
+          <w:numId w:val="1"/>
+        </w:numPr>
+      </w:pPr>
+      <w:r>
+        <w:t>Obtener todos los datos de forma paginada:</w:t>
+      </w:r>
+    </w:p>
+    <w:p>
+      <w:pPr>
+        <w:ind w:left="720"/>
+      </w:pPr>
       <w:bookmarkStart w:id="0" w:name="_GoBack"/>
+      <w:r>
+        <w:rPr>
+          <w:noProof/>
+        </w:rPr>
+        <w:lastRenderedPageBreak/>
+        <w:drawing>
+          <wp:inline distT="0" distB="0" distL="0" distR="0" wp14:anchorId="5A6D06B7" wp14:editId="4E9CBCB9">
+            <wp:extent cx="3362794" cy="4629796"/>
+            <wp:effectExtent l="0" t="0" r="9525" b="0"/>
+            <wp:docPr id="28" name="Picture 28"/>
+            <wp:cNvGraphicFramePr>
+              <a:graphicFrameLocks xmlns:a="http://schemas.openxmlformats.org/drawingml/2006/main" noChangeAspect="1"/>
+            </wp:cNvGraphicFramePr>
+            <a:graphic xmlns:a="http://schemas.openxmlformats.org/drawingml/2006/main">
+              <a:graphicData uri="http://schemas.openxmlformats.org/drawingml/2006/picture">
+                <pic:pic xmlns:pic="http://schemas.openxmlformats.org/drawingml/2006/picture">
+                  <pic:nvPicPr>
+                    <pic:cNvPr id="28" name="2F845F1.tmp"/>
+                    <pic:cNvPicPr/>
+                  </pic:nvPicPr>
+                  <pic:blipFill>
+                    <a:blip r:embed="rId30">
+                      <a:extLst>
+                        <a:ext uri="{28A0092B-C50C-407E-A947-70E740481C1C}">
+                          <a14:useLocalDpi xmlns:a14="http://schemas.microsoft.com/office/drawing/2010/main" val="0"/>
+                        </a:ext>
+                      </a:extLst>
+                    </a:blip>
+                    <a:stretch>
+                      <a:fillRect/>
+                    </a:stretch>
+                  </pic:blipFill>
+                  <pic:spPr>
+                    <a:xfrm>
+                      <a:off x="0" y="0"/>
+                      <a:ext cx="3362794" cy="4629796"/>
+                    </a:xfrm>
+                    <a:prstGeom prst="rect">
+                      <a:avLst/>
+                    </a:prstGeom>
+                  </pic:spPr>
+                </pic:pic>
+              </a:graphicData>
+            </a:graphic>
+          </wp:inline>
+        </w:drawing>
+      </w:r>
       <w:bookmarkEnd w:id="0"/>
     </w:p>
     <w:sectPr>

</xml_diff>